<commit_message>
Alteração - page cards
</commit_message>
<xml_diff>
--- a/Documentação/Documentação_TWD.docx
+++ b/Documentação/Documentação_TWD.docx
@@ -1147,9 +1147,8 @@
           <w:sz w:val="24"/>
           <w:szCs w:val="24"/>
         </w:rPr>
-        <w:t xml:space="preserve">The </w:t>
-      </w:r>
-      <w:proofErr w:type="spellStart"/>
+        <w:t>The Walking Dead</w:t>
+      </w:r>
       <w:r>
         <w:rPr>
           <w:rStyle w:val="jsgrdq"/>
@@ -1158,9 +1157,8 @@
           <w:sz w:val="24"/>
           <w:szCs w:val="24"/>
         </w:rPr>
-        <w:t>Walking</w:t>
-      </w:r>
-      <w:proofErr w:type="spellEnd"/>
+        <w:t xml:space="preserve"> da</w:t>
+      </w:r>
       <w:r>
         <w:rPr>
           <w:rStyle w:val="jsgrdq"/>
@@ -1169,61 +1167,7 @@
           <w:sz w:val="24"/>
           <w:szCs w:val="24"/>
         </w:rPr>
-        <w:t xml:space="preserve"> </w:t>
-      </w:r>
-      <w:proofErr w:type="spellStart"/>
-      <w:r>
-        <w:rPr>
-          <w:rStyle w:val="jsgrdq"/>
-          <w:rFonts w:ascii="Times New Roman" w:hAnsi="Times New Roman" w:cs="Times New Roman"/>
-          <w:color w:val="auto"/>
-          <w:sz w:val="24"/>
-          <w:szCs w:val="24"/>
-        </w:rPr>
-        <w:t>Dead</w:t>
-      </w:r>
-      <w:proofErr w:type="spellEnd"/>
-      <w:r>
-        <w:rPr>
-          <w:rStyle w:val="jsgrdq"/>
-          <w:rFonts w:ascii="Times New Roman" w:hAnsi="Times New Roman" w:cs="Times New Roman"/>
-          <w:color w:val="auto"/>
-          <w:sz w:val="24"/>
-          <w:szCs w:val="24"/>
-        </w:rPr>
-        <w:t xml:space="preserve"> da</w:t>
-      </w:r>
-      <w:r>
-        <w:rPr>
-          <w:rStyle w:val="jsgrdq"/>
-          <w:rFonts w:ascii="Times New Roman" w:hAnsi="Times New Roman" w:cs="Times New Roman"/>
-          <w:color w:val="auto"/>
-          <w:sz w:val="24"/>
-          <w:szCs w:val="24"/>
-        </w:rPr>
-        <w:t xml:space="preserve"> </w:t>
-      </w:r>
-      <w:proofErr w:type="spellStart"/>
-      <w:r>
-        <w:rPr>
-          <w:rStyle w:val="jsgrdq"/>
-          <w:rFonts w:ascii="Times New Roman" w:hAnsi="Times New Roman" w:cs="Times New Roman"/>
-          <w:color w:val="auto"/>
-          <w:sz w:val="24"/>
-          <w:szCs w:val="24"/>
-        </w:rPr>
-        <w:t>Telltale</w:t>
-      </w:r>
-      <w:proofErr w:type="spellEnd"/>
-      <w:r>
-        <w:rPr>
-          <w:rStyle w:val="jsgrdq"/>
-          <w:rFonts w:ascii="Times New Roman" w:hAnsi="Times New Roman" w:cs="Times New Roman"/>
-          <w:color w:val="auto"/>
-          <w:sz w:val="24"/>
-          <w:szCs w:val="24"/>
-        </w:rPr>
-        <w:t xml:space="preserve"> Games Series, é um jogo de videogame episódico que ocorre dentro do universo da série de quadrinhos </w:t>
+        <w:t xml:space="preserve"> Telltale Games Series, é um jogo de videogame episódico que ocorre dentro do universo da série de quadrinhos </w:t>
       </w:r>
       <w:hyperlink r:id="rId13" w:tgtFrame="_blank" w:history="1">
         <w:r>
@@ -1234,42 +1178,8 @@
             <w:sz w:val="24"/>
             <w:szCs w:val="24"/>
           </w:rPr>
-          <w:t xml:space="preserve">The </w:t>
+          <w:t>The Walking Dead</w:t>
         </w:r>
-        <w:proofErr w:type="spellStart"/>
-        <w:r>
-          <w:rPr>
-            <w:rStyle w:val="Hyperlink"/>
-            <w:rFonts w:ascii="Times New Roman" w:hAnsi="Times New Roman" w:cs="Times New Roman"/>
-            <w:color w:val="auto"/>
-            <w:sz w:val="24"/>
-            <w:szCs w:val="24"/>
-          </w:rPr>
-          <w:t>Walking</w:t>
-        </w:r>
-        <w:proofErr w:type="spellEnd"/>
-        <w:r>
-          <w:rPr>
-            <w:rStyle w:val="Hyperlink"/>
-            <w:rFonts w:ascii="Times New Roman" w:hAnsi="Times New Roman" w:cs="Times New Roman"/>
-            <w:color w:val="auto"/>
-            <w:sz w:val="24"/>
-            <w:szCs w:val="24"/>
-          </w:rPr>
-          <w:t xml:space="preserve"> </w:t>
-        </w:r>
-        <w:proofErr w:type="spellStart"/>
-        <w:r>
-          <w:rPr>
-            <w:rStyle w:val="Hyperlink"/>
-            <w:rFonts w:ascii="Times New Roman" w:hAnsi="Times New Roman" w:cs="Times New Roman"/>
-            <w:color w:val="auto"/>
-            <w:sz w:val="24"/>
-            <w:szCs w:val="24"/>
-          </w:rPr>
-          <w:t>Dead</w:t>
-        </w:r>
-        <w:proofErr w:type="spellEnd"/>
       </w:hyperlink>
       <w:r>
         <w:rPr>
@@ -1290,20 +1200,8 @@
             <w:sz w:val="24"/>
             <w:szCs w:val="24"/>
           </w:rPr>
-          <w:t xml:space="preserve">Robert </w:t>
+          <w:t>Robert Kirkman</w:t>
         </w:r>
-        <w:proofErr w:type="spellStart"/>
-        <w:r>
-          <w:rPr>
-            <w:rStyle w:val="Hyperlink"/>
-            <w:rFonts w:ascii="Times New Roman" w:hAnsi="Times New Roman" w:cs="Times New Roman"/>
-            <w:color w:val="auto"/>
-            <w:sz w:val="24"/>
-            <w:szCs w:val="24"/>
-          </w:rPr>
-          <w:t>Kirkman</w:t>
-        </w:r>
-        <w:proofErr w:type="spellEnd"/>
       </w:hyperlink>
       <w:r>
         <w:rPr>
@@ -1313,9 +1211,8 @@
           <w:sz w:val="24"/>
           <w:szCs w:val="24"/>
         </w:rPr>
-        <w:t xml:space="preserve">. O jogo foi desenvolvido e publicado pela </w:t>
-      </w:r>
-      <w:proofErr w:type="spellStart"/>
+        <w:t>. O jogo foi desenvolvido e publicado pela Telltale Games, associados</w:t>
+      </w:r>
       <w:r>
         <w:rPr>
           <w:rStyle w:val="jsgrdq"/>
@@ -1324,9 +1221,8 @@
           <w:sz w:val="24"/>
           <w:szCs w:val="24"/>
         </w:rPr>
-        <w:t>Telltale</w:t>
-      </w:r>
-      <w:proofErr w:type="spellEnd"/>
+        <w:t xml:space="preserve"> a</w:t>
+      </w:r>
       <w:r>
         <w:rPr>
           <w:rStyle w:val="jsgrdq"/>
@@ -1335,7 +1231,10 @@
           <w:sz w:val="24"/>
           <w:szCs w:val="24"/>
         </w:rPr>
-        <w:t xml:space="preserve"> Games, associados</w:t>
+        <w:t xml:space="preserve"> Skybound Entertainment.</w:t>
+      </w:r>
+      <w:r>
+        <w:t xml:space="preserve"> </w:t>
       </w:r>
       <w:r>
         <w:rPr>
@@ -1345,9 +1244,12 @@
           <w:sz w:val="24"/>
           <w:szCs w:val="24"/>
         </w:rPr>
-        <w:t xml:space="preserve"> a</w:t>
-      </w:r>
-      <w:r>
+        <w:t>O jogo se passa no mesmo mundo fictício dos quadrinhos, com eventos ocorrendo logo após o início do apocalipse zumbi na Geórgia. No entanto, a maioria dos personagens são originais deste jogo, que é centrado no professor universitário e criminoso condenado Lee Everett, que resgata e posteriormente cuida de uma jovem chamada Clementine. Lee se torna uma figura protetora para ela para ajudar a reuni-la com seus pais. Kirkman supervisionou a história do jogo para garantir que correspondesse ao tom dos quadrinhos, mas permitiu que a Telltale lidasse com a maior parte do trabalho de desenvolvimento e detalhes da história. Alguns personagens da série original de quadrinhos também aparecem no jogo.</w:t>
+      </w:r>
+    </w:p>
+    <w:p>
+      <w:pPr>
+        <w:jc w:val="both"/>
         <w:rPr>
           <w:rStyle w:val="jsgrdq"/>
           <w:rFonts w:ascii="Times New Roman" w:hAnsi="Times New Roman" w:cs="Times New Roman"/>
@@ -1355,9 +1257,7 @@
           <w:sz w:val="24"/>
           <w:szCs w:val="24"/>
         </w:rPr>
-        <w:t xml:space="preserve"> </w:t>
-      </w:r>
-      <w:proofErr w:type="spellStart"/>
+      </w:pPr>
       <w:r>
         <w:rPr>
           <w:rStyle w:val="jsgrdq"/>
@@ -1366,9 +1266,19 @@
           <w:sz w:val="24"/>
           <w:szCs w:val="24"/>
         </w:rPr>
-        <w:t>Skybound</w:t>
-      </w:r>
-      <w:proofErr w:type="spellEnd"/>
+        <w:t>Ao contrário de muitos jogos de aventura gráfica, The Walking Dead não enfatiza a resolução de quebra-cabeças, mas se concentra na história e no desenvolvimento do personagem. A história é afetada tanto pelas escolhas de diálogo do jogador quanto por suas ações durante eventos em quick time, que muitas vezes podem levar a, por exemplo, certos personagens serem mortos, ou uma mudança adversa na disposição de um certo personagem ou personagens em relação ao protagonista Lee. As escolhas feitas pelo jogador são transferidas de episódio para episódio. As escolhas foram rastreadas pela Telltale e usadas para influenciar sua escrita em episódios posteriores.</w:t>
+      </w:r>
+    </w:p>
+    <w:p>
+      <w:pPr>
+        <w:jc w:val="both"/>
+        <w:rPr>
+          <w:rFonts w:ascii="Times New Roman" w:hAnsi="Times New Roman" w:cs="Times New Roman"/>
+          <w:color w:val="auto"/>
+          <w:sz w:val="24"/>
+          <w:szCs w:val="24"/>
+        </w:rPr>
+      </w:pPr>
       <w:r>
         <w:rPr>
           <w:rStyle w:val="jsgrdq"/>
@@ -1377,415 +1287,7 @@
           <w:sz w:val="24"/>
           <w:szCs w:val="24"/>
         </w:rPr>
-        <w:t xml:space="preserve"> </w:t>
-      </w:r>
-      <w:proofErr w:type="spellStart"/>
-      <w:r>
-        <w:rPr>
-          <w:rStyle w:val="jsgrdq"/>
-          <w:rFonts w:ascii="Times New Roman" w:hAnsi="Times New Roman" w:cs="Times New Roman"/>
-          <w:color w:val="auto"/>
-          <w:sz w:val="24"/>
-          <w:szCs w:val="24"/>
-        </w:rPr>
-        <w:t>Entertainment</w:t>
-      </w:r>
-      <w:proofErr w:type="spellEnd"/>
-      <w:r>
-        <w:rPr>
-          <w:rStyle w:val="jsgrdq"/>
-          <w:rFonts w:ascii="Times New Roman" w:hAnsi="Times New Roman" w:cs="Times New Roman"/>
-          <w:color w:val="auto"/>
-          <w:sz w:val="24"/>
-          <w:szCs w:val="24"/>
-        </w:rPr>
-        <w:t>.</w:t>
-      </w:r>
-      <w:r>
-        <w:t xml:space="preserve"> </w:t>
-      </w:r>
-      <w:r>
-        <w:rPr>
-          <w:rStyle w:val="jsgrdq"/>
-          <w:rFonts w:ascii="Times New Roman" w:hAnsi="Times New Roman" w:cs="Times New Roman"/>
-          <w:color w:val="auto"/>
-          <w:sz w:val="24"/>
-          <w:szCs w:val="24"/>
-        </w:rPr>
-        <w:t xml:space="preserve">O jogo se passa no mesmo mundo fictício dos quadrinhos, com eventos ocorrendo logo após o início do apocalipse zumbi na Geórgia. No entanto, a maioria dos personagens são originais deste jogo, que é centrado no professor universitário e criminoso condenado Lee Everett, que resgata e posteriormente cuida de uma jovem chamada </w:t>
-      </w:r>
-      <w:proofErr w:type="spellStart"/>
-      <w:r>
-        <w:rPr>
-          <w:rStyle w:val="jsgrdq"/>
-          <w:rFonts w:ascii="Times New Roman" w:hAnsi="Times New Roman" w:cs="Times New Roman"/>
-          <w:color w:val="auto"/>
-          <w:sz w:val="24"/>
-          <w:szCs w:val="24"/>
-        </w:rPr>
-        <w:t>Clementine</w:t>
-      </w:r>
-      <w:proofErr w:type="spellEnd"/>
-      <w:r>
-        <w:rPr>
-          <w:rStyle w:val="jsgrdq"/>
-          <w:rFonts w:ascii="Times New Roman" w:hAnsi="Times New Roman" w:cs="Times New Roman"/>
-          <w:color w:val="auto"/>
-          <w:sz w:val="24"/>
-          <w:szCs w:val="24"/>
-        </w:rPr>
-        <w:t xml:space="preserve">. Lee se torna uma figura protetora para ela para ajudar a reuni-la com seus pais. </w:t>
-      </w:r>
-      <w:proofErr w:type="spellStart"/>
-      <w:r>
-        <w:rPr>
-          <w:rStyle w:val="jsgrdq"/>
-          <w:rFonts w:ascii="Times New Roman" w:hAnsi="Times New Roman" w:cs="Times New Roman"/>
-          <w:color w:val="auto"/>
-          <w:sz w:val="24"/>
-          <w:szCs w:val="24"/>
-        </w:rPr>
-        <w:t>Kirkman</w:t>
-      </w:r>
-      <w:proofErr w:type="spellEnd"/>
-      <w:r>
-        <w:rPr>
-          <w:rStyle w:val="jsgrdq"/>
-          <w:rFonts w:ascii="Times New Roman" w:hAnsi="Times New Roman" w:cs="Times New Roman"/>
-          <w:color w:val="auto"/>
-          <w:sz w:val="24"/>
-          <w:szCs w:val="24"/>
-        </w:rPr>
-        <w:t xml:space="preserve"> supervisionou a história do jogo para garantir que correspondesse ao tom dos quadrinhos, mas permitiu que a </w:t>
-      </w:r>
-      <w:proofErr w:type="spellStart"/>
-      <w:r>
-        <w:rPr>
-          <w:rStyle w:val="jsgrdq"/>
-          <w:rFonts w:ascii="Times New Roman" w:hAnsi="Times New Roman" w:cs="Times New Roman"/>
-          <w:color w:val="auto"/>
-          <w:sz w:val="24"/>
-          <w:szCs w:val="24"/>
-        </w:rPr>
-        <w:t>Telltale</w:t>
-      </w:r>
-      <w:proofErr w:type="spellEnd"/>
-      <w:r>
-        <w:rPr>
-          <w:rStyle w:val="jsgrdq"/>
-          <w:rFonts w:ascii="Times New Roman" w:hAnsi="Times New Roman" w:cs="Times New Roman"/>
-          <w:color w:val="auto"/>
-          <w:sz w:val="24"/>
-          <w:szCs w:val="24"/>
-        </w:rPr>
-        <w:t xml:space="preserve"> lidasse com a maior parte do trabalho de desenvolvimento e detalhes da história. Alguns personagens da série original de quadrinhos também aparecem no jogo.</w:t>
-      </w:r>
-    </w:p>
-    <w:p>
-      <w:pPr>
-        <w:jc w:val="both"/>
-        <w:rPr>
-          <w:rStyle w:val="jsgrdq"/>
-          <w:rFonts w:ascii="Times New Roman" w:hAnsi="Times New Roman" w:cs="Times New Roman"/>
-          <w:color w:val="auto"/>
-          <w:sz w:val="24"/>
-          <w:szCs w:val="24"/>
-        </w:rPr>
-      </w:pPr>
-      <w:r>
-        <w:rPr>
-          <w:rStyle w:val="jsgrdq"/>
-          <w:rFonts w:ascii="Times New Roman" w:hAnsi="Times New Roman" w:cs="Times New Roman"/>
-          <w:color w:val="auto"/>
-          <w:sz w:val="24"/>
-          <w:szCs w:val="24"/>
-        </w:rPr>
-        <w:t xml:space="preserve">Ao contrário de muitos jogos de aventura gráfica, The </w:t>
-      </w:r>
-      <w:proofErr w:type="spellStart"/>
-      <w:r>
-        <w:rPr>
-          <w:rStyle w:val="jsgrdq"/>
-          <w:rFonts w:ascii="Times New Roman" w:hAnsi="Times New Roman" w:cs="Times New Roman"/>
-          <w:color w:val="auto"/>
-          <w:sz w:val="24"/>
-          <w:szCs w:val="24"/>
-        </w:rPr>
-        <w:t>Walking</w:t>
-      </w:r>
-      <w:proofErr w:type="spellEnd"/>
-      <w:r>
-        <w:rPr>
-          <w:rStyle w:val="jsgrdq"/>
-          <w:rFonts w:ascii="Times New Roman" w:hAnsi="Times New Roman" w:cs="Times New Roman"/>
-          <w:color w:val="auto"/>
-          <w:sz w:val="24"/>
-          <w:szCs w:val="24"/>
-        </w:rPr>
-        <w:t xml:space="preserve"> </w:t>
-      </w:r>
-      <w:proofErr w:type="spellStart"/>
-      <w:r>
-        <w:rPr>
-          <w:rStyle w:val="jsgrdq"/>
-          <w:rFonts w:ascii="Times New Roman" w:hAnsi="Times New Roman" w:cs="Times New Roman"/>
-          <w:color w:val="auto"/>
-          <w:sz w:val="24"/>
-          <w:szCs w:val="24"/>
-        </w:rPr>
-        <w:t>Dead</w:t>
-      </w:r>
-      <w:proofErr w:type="spellEnd"/>
-      <w:r>
-        <w:rPr>
-          <w:rStyle w:val="jsgrdq"/>
-          <w:rFonts w:ascii="Times New Roman" w:hAnsi="Times New Roman" w:cs="Times New Roman"/>
-          <w:color w:val="auto"/>
-          <w:sz w:val="24"/>
-          <w:szCs w:val="24"/>
-        </w:rPr>
-        <w:t xml:space="preserve"> não enfatiza a resolução de quebra-cabeças, mas se concentra na história e no desenvolvimento do personagem. A história é afetada tanto pelas escolhas de diálogo do jogador quanto por suas ações durante eventos em </w:t>
-      </w:r>
-      <w:proofErr w:type="spellStart"/>
-      <w:r>
-        <w:rPr>
-          <w:rStyle w:val="jsgrdq"/>
-          <w:rFonts w:ascii="Times New Roman" w:hAnsi="Times New Roman" w:cs="Times New Roman"/>
-          <w:color w:val="auto"/>
-          <w:sz w:val="24"/>
-          <w:szCs w:val="24"/>
-        </w:rPr>
-        <w:t>quick</w:t>
-      </w:r>
-      <w:proofErr w:type="spellEnd"/>
-      <w:r>
-        <w:rPr>
-          <w:rStyle w:val="jsgrdq"/>
-          <w:rFonts w:ascii="Times New Roman" w:hAnsi="Times New Roman" w:cs="Times New Roman"/>
-          <w:color w:val="auto"/>
-          <w:sz w:val="24"/>
-          <w:szCs w:val="24"/>
-        </w:rPr>
-        <w:t xml:space="preserve"> time, que muitas vezes podem levar a, por exemplo, certos personagens serem mortos, ou uma mudança adversa na disposição de um certo personagem ou personagens em relação ao protagonista Lee. As escolhas feitas pelo jogador são transferidas de episódio para episódio. As escolhas foram rastreadas pela </w:t>
-      </w:r>
-      <w:proofErr w:type="spellStart"/>
-      <w:r>
-        <w:rPr>
-          <w:rStyle w:val="jsgrdq"/>
-          <w:rFonts w:ascii="Times New Roman" w:hAnsi="Times New Roman" w:cs="Times New Roman"/>
-          <w:color w:val="auto"/>
-          <w:sz w:val="24"/>
-          <w:szCs w:val="24"/>
-        </w:rPr>
-        <w:t>Telltale</w:t>
-      </w:r>
-      <w:proofErr w:type="spellEnd"/>
-      <w:r>
-        <w:rPr>
-          <w:rStyle w:val="jsgrdq"/>
-          <w:rFonts w:ascii="Times New Roman" w:hAnsi="Times New Roman" w:cs="Times New Roman"/>
-          <w:color w:val="auto"/>
-          <w:sz w:val="24"/>
-          <w:szCs w:val="24"/>
-        </w:rPr>
-        <w:t xml:space="preserve"> e usadas para influenciar sua escrita em episódios posteriores.</w:t>
-      </w:r>
-    </w:p>
-    <w:p>
-      <w:pPr>
-        <w:jc w:val="both"/>
-        <w:rPr>
-          <w:rFonts w:ascii="Times New Roman" w:hAnsi="Times New Roman" w:cs="Times New Roman"/>
-          <w:color w:val="auto"/>
-          <w:sz w:val="24"/>
-          <w:szCs w:val="24"/>
-        </w:rPr>
-      </w:pPr>
-      <w:r>
-        <w:rPr>
-          <w:rStyle w:val="jsgrdq"/>
-          <w:rFonts w:ascii="Times New Roman" w:hAnsi="Times New Roman" w:cs="Times New Roman"/>
-          <w:color w:val="auto"/>
-          <w:sz w:val="24"/>
-          <w:szCs w:val="24"/>
-        </w:rPr>
-        <w:t xml:space="preserve">The </w:t>
-      </w:r>
-      <w:proofErr w:type="spellStart"/>
-      <w:r>
-        <w:rPr>
-          <w:rStyle w:val="jsgrdq"/>
-          <w:rFonts w:ascii="Times New Roman" w:hAnsi="Times New Roman" w:cs="Times New Roman"/>
-          <w:color w:val="auto"/>
-          <w:sz w:val="24"/>
-          <w:szCs w:val="24"/>
-        </w:rPr>
-        <w:t>Walking</w:t>
-      </w:r>
-      <w:proofErr w:type="spellEnd"/>
-      <w:r>
-        <w:rPr>
-          <w:rStyle w:val="jsgrdq"/>
-          <w:rFonts w:ascii="Times New Roman" w:hAnsi="Times New Roman" w:cs="Times New Roman"/>
-          <w:color w:val="auto"/>
-          <w:sz w:val="24"/>
-          <w:szCs w:val="24"/>
-        </w:rPr>
-        <w:t xml:space="preserve"> </w:t>
-      </w:r>
-      <w:proofErr w:type="spellStart"/>
-      <w:r>
-        <w:rPr>
-          <w:rStyle w:val="jsgrdq"/>
-          <w:rFonts w:ascii="Times New Roman" w:hAnsi="Times New Roman" w:cs="Times New Roman"/>
-          <w:color w:val="auto"/>
-          <w:sz w:val="24"/>
-          <w:szCs w:val="24"/>
-        </w:rPr>
-        <w:t>Dead</w:t>
-      </w:r>
-      <w:proofErr w:type="spellEnd"/>
-      <w:r>
-        <w:rPr>
-          <w:rStyle w:val="jsgrdq"/>
-          <w:rFonts w:ascii="Times New Roman" w:hAnsi="Times New Roman" w:cs="Times New Roman"/>
-          <w:color w:val="auto"/>
-          <w:sz w:val="24"/>
-          <w:szCs w:val="24"/>
-        </w:rPr>
-        <w:t xml:space="preserve"> foi aclamado pela crítica, com críticos elogiando o tom emocional áspero da história e a conexão empática estabelecida entre Lee e </w:t>
-      </w:r>
-      <w:proofErr w:type="spellStart"/>
-      <w:r>
-        <w:rPr>
-          <w:rStyle w:val="jsgrdq"/>
-          <w:rFonts w:ascii="Times New Roman" w:hAnsi="Times New Roman" w:cs="Times New Roman"/>
-          <w:color w:val="auto"/>
-          <w:sz w:val="24"/>
-          <w:szCs w:val="24"/>
-        </w:rPr>
-        <w:t>Clementine</w:t>
-      </w:r>
-      <w:proofErr w:type="spellEnd"/>
-      <w:r>
-        <w:rPr>
-          <w:rStyle w:val="jsgrdq"/>
-          <w:rFonts w:ascii="Times New Roman" w:hAnsi="Times New Roman" w:cs="Times New Roman"/>
-          <w:color w:val="auto"/>
-          <w:sz w:val="24"/>
-          <w:szCs w:val="24"/>
-        </w:rPr>
-        <w:t xml:space="preserve">. Ganhou elogios de fim de ano, incluindo prêmios de Jogo do Ano de vários portais de jogos e é considerado um dos melhores jogos eletrônicos de todos os tempos. Mais de um milhão de jogadores únicos compraram pelo menos um episódio da série, com mais de 8,5 milhões de unidades individuais vendidas até o final de 2012, e seu sucesso foi visto como uma revitalização do enfraquecido gênero de jogo de aventura. Em julho de 2013, a </w:t>
-      </w:r>
-      <w:proofErr w:type="spellStart"/>
-      <w:r>
-        <w:rPr>
-          <w:rStyle w:val="jsgrdq"/>
-          <w:rFonts w:ascii="Times New Roman" w:hAnsi="Times New Roman" w:cs="Times New Roman"/>
-          <w:color w:val="auto"/>
-          <w:sz w:val="24"/>
-          <w:szCs w:val="24"/>
-        </w:rPr>
-        <w:t>Telltale</w:t>
-      </w:r>
-      <w:proofErr w:type="spellEnd"/>
-      <w:r>
-        <w:rPr>
-          <w:rStyle w:val="jsgrdq"/>
-          <w:rFonts w:ascii="Times New Roman" w:hAnsi="Times New Roman" w:cs="Times New Roman"/>
-          <w:color w:val="auto"/>
-          <w:sz w:val="24"/>
-          <w:szCs w:val="24"/>
-        </w:rPr>
-        <w:t xml:space="preserve"> lançou um episódio adicional para download, 400 </w:t>
-      </w:r>
-      <w:proofErr w:type="spellStart"/>
-      <w:r>
-        <w:rPr>
-          <w:rStyle w:val="jsgrdq"/>
-          <w:rFonts w:ascii="Times New Roman" w:hAnsi="Times New Roman" w:cs="Times New Roman"/>
-          <w:color w:val="auto"/>
-          <w:sz w:val="24"/>
-          <w:szCs w:val="24"/>
-        </w:rPr>
-        <w:t>Days</w:t>
-      </w:r>
-      <w:proofErr w:type="spellEnd"/>
-      <w:r>
-        <w:rPr>
-          <w:rStyle w:val="jsgrdq"/>
-          <w:rFonts w:ascii="Times New Roman" w:hAnsi="Times New Roman" w:cs="Times New Roman"/>
-          <w:color w:val="auto"/>
-          <w:sz w:val="24"/>
-          <w:szCs w:val="24"/>
-        </w:rPr>
-        <w:t xml:space="preserve">, para estender a primeira temporada e preencher a lacuna em direção à segunda temporada da </w:t>
-      </w:r>
-      <w:proofErr w:type="spellStart"/>
-      <w:r>
-        <w:rPr>
-          <w:rStyle w:val="jsgrdq"/>
-          <w:rFonts w:ascii="Times New Roman" w:hAnsi="Times New Roman" w:cs="Times New Roman"/>
-          <w:color w:val="auto"/>
-          <w:sz w:val="24"/>
-          <w:szCs w:val="24"/>
-        </w:rPr>
-        <w:t>Telltale</w:t>
-      </w:r>
-      <w:proofErr w:type="spellEnd"/>
-      <w:r>
-        <w:rPr>
-          <w:rStyle w:val="jsgrdq"/>
-          <w:rFonts w:ascii="Times New Roman" w:hAnsi="Times New Roman" w:cs="Times New Roman"/>
-          <w:color w:val="auto"/>
-          <w:sz w:val="24"/>
-          <w:szCs w:val="24"/>
-        </w:rPr>
-        <w:t xml:space="preserve">, lançada no final daquele ano. A 3ª e 4ª temporada de The </w:t>
-      </w:r>
-      <w:proofErr w:type="spellStart"/>
-      <w:r>
-        <w:rPr>
-          <w:rStyle w:val="jsgrdq"/>
-          <w:rFonts w:ascii="Times New Roman" w:hAnsi="Times New Roman" w:cs="Times New Roman"/>
-          <w:color w:val="auto"/>
-          <w:sz w:val="24"/>
-          <w:szCs w:val="24"/>
-        </w:rPr>
-        <w:t>Walking</w:t>
-      </w:r>
-      <w:proofErr w:type="spellEnd"/>
-      <w:r>
-        <w:rPr>
-          <w:rStyle w:val="jsgrdq"/>
-          <w:rFonts w:ascii="Times New Roman" w:hAnsi="Times New Roman" w:cs="Times New Roman"/>
-          <w:color w:val="auto"/>
-          <w:sz w:val="24"/>
-          <w:szCs w:val="24"/>
-        </w:rPr>
-        <w:t xml:space="preserve"> </w:t>
-      </w:r>
-      <w:proofErr w:type="spellStart"/>
-      <w:r>
-        <w:rPr>
-          <w:rStyle w:val="jsgrdq"/>
-          <w:rFonts w:ascii="Times New Roman" w:hAnsi="Times New Roman" w:cs="Times New Roman"/>
-          <w:color w:val="auto"/>
-          <w:sz w:val="24"/>
-          <w:szCs w:val="24"/>
-        </w:rPr>
-        <w:t>Dead</w:t>
-      </w:r>
-      <w:proofErr w:type="spellEnd"/>
-      <w:r>
-        <w:rPr>
-          <w:rStyle w:val="jsgrdq"/>
-          <w:rFonts w:ascii="Times New Roman" w:hAnsi="Times New Roman" w:cs="Times New Roman"/>
-          <w:color w:val="auto"/>
-          <w:sz w:val="24"/>
-          <w:szCs w:val="24"/>
-        </w:rPr>
-        <w:t xml:space="preserve"> foram lançadas em 2016 e 2018, respectivamente.</w:t>
+        <w:t>The Walking Dead foi aclamado pela crítica, com críticos elogiando o tom emocional áspero da história e a conexão empática estabelecida entre Lee e Clementine. Ganhou elogios de fim de ano, incluindo prêmios de Jogo do Ano de vários portais de jogos e é considerado um dos melhores jogos eletrônicos de todos os tempos. Mais de um milhão de jogadores únicos compraram pelo menos um episódio da série, com mais de 8,5 milhões de unidades individuais vendidas até o final de 2012, e seu sucesso foi visto como uma revitalização do enfraquecido gênero de jogo de aventura. Em julho de 2013, a Telltale lançou um episódio adicional para download, 400 Days, para estender a primeira temporada e preencher a lacuna em direção à segunda temporada da Telltale, lançada no final daquele ano. A 3ª e 4ª temporada de The Walking Dead foram lançadas em 2016 e 2018, respectivamente.</w:t>
       </w:r>
     </w:p>
     <w:p>
@@ -2006,16 +1508,8 @@
         <w:rPr>
           <w:color w:val="000000" w:themeColor="text1"/>
         </w:rPr>
-        <w:t xml:space="preserve">evidente quando </w:t>
-      </w:r>
-      <w:proofErr w:type="spellStart"/>
-      <w:r>
-        <w:rPr>
-          <w:color w:val="000000" w:themeColor="text1"/>
-        </w:rPr>
-        <w:t>Clementine</w:t>
-      </w:r>
-      <w:proofErr w:type="spellEnd"/>
+        <w:t>evidente quando Clementine</w:t>
+      </w:r>
       <w:r>
         <w:rPr>
           <w:color w:val="000000" w:themeColor="text1"/>
@@ -2185,47 +1679,16 @@
           <w:sz w:val="24"/>
           <w:szCs w:val="24"/>
         </w:rPr>
-        <w:t xml:space="preserve">The </w:t>
-      </w:r>
-      <w:proofErr w:type="spellStart"/>
-      <w:r>
-        <w:rPr>
-          <w:rFonts w:ascii="Times New Roman" w:hAnsi="Times New Roman" w:cs="Times New Roman"/>
-          <w:color w:val="000000" w:themeColor="text1"/>
-          <w:sz w:val="24"/>
-          <w:szCs w:val="24"/>
-        </w:rPr>
-        <w:t>Walking</w:t>
-      </w:r>
-      <w:proofErr w:type="spellEnd"/>
-      <w:r>
-        <w:rPr>
-          <w:rFonts w:ascii="Times New Roman" w:hAnsi="Times New Roman" w:cs="Times New Roman"/>
-          <w:color w:val="000000" w:themeColor="text1"/>
-          <w:sz w:val="24"/>
-          <w:szCs w:val="24"/>
-        </w:rPr>
-        <w:t xml:space="preserve"> </w:t>
-      </w:r>
-      <w:proofErr w:type="spellStart"/>
-      <w:r>
-        <w:rPr>
-          <w:rFonts w:ascii="Times New Roman" w:hAnsi="Times New Roman" w:cs="Times New Roman"/>
-          <w:color w:val="000000" w:themeColor="text1"/>
-          <w:sz w:val="24"/>
-          <w:szCs w:val="24"/>
-        </w:rPr>
-        <w:t>Dead</w:t>
-      </w:r>
-      <w:proofErr w:type="spellEnd"/>
-      <w:r>
-        <w:rPr>
-          <w:rFonts w:ascii="Times New Roman" w:hAnsi="Times New Roman" w:cs="Times New Roman"/>
-          <w:color w:val="000000" w:themeColor="text1"/>
-          <w:sz w:val="24"/>
-          <w:szCs w:val="24"/>
-        </w:rPr>
-        <w:t xml:space="preserve"> e</w:t>
+        <w:t xml:space="preserve">The Walking </w:t>
+      </w:r>
+      <w:r>
+        <w:rPr>
+          <w:rFonts w:ascii="Times New Roman" w:hAnsi="Times New Roman" w:cs="Times New Roman"/>
+          <w:color w:val="000000" w:themeColor="text1"/>
+          <w:sz w:val="24"/>
+          <w:szCs w:val="24"/>
+        </w:rPr>
+        <w:t>Dead e</w:t>
       </w:r>
       <w:r>
         <w:rPr>
@@ -2388,76 +1851,16 @@
           <w:sz w:val="24"/>
           <w:szCs w:val="24"/>
         </w:rPr>
-        <w:t xml:space="preserve">Criação de um site explicativo e interativo sobre The </w:t>
-      </w:r>
-      <w:proofErr w:type="spellStart"/>
-      <w:r>
-        <w:rPr>
-          <w:rFonts w:ascii="Times New Roman" w:hAnsi="Times New Roman" w:cs="Times New Roman"/>
-          <w:color w:val="000000" w:themeColor="text1"/>
-          <w:sz w:val="24"/>
-          <w:szCs w:val="24"/>
-        </w:rPr>
-        <w:t>Walking</w:t>
-      </w:r>
-      <w:proofErr w:type="spellEnd"/>
-      <w:r>
-        <w:rPr>
-          <w:rFonts w:ascii="Times New Roman" w:hAnsi="Times New Roman" w:cs="Times New Roman"/>
-          <w:color w:val="000000" w:themeColor="text1"/>
-          <w:sz w:val="24"/>
-          <w:szCs w:val="24"/>
-        </w:rPr>
-        <w:t xml:space="preserve"> </w:t>
-      </w:r>
-      <w:proofErr w:type="spellStart"/>
-      <w:r>
-        <w:rPr>
-          <w:rFonts w:ascii="Times New Roman" w:hAnsi="Times New Roman" w:cs="Times New Roman"/>
-          <w:color w:val="000000" w:themeColor="text1"/>
-          <w:sz w:val="24"/>
-          <w:szCs w:val="24"/>
-        </w:rPr>
-        <w:t>Dead</w:t>
-      </w:r>
-      <w:proofErr w:type="spellEnd"/>
-      <w:r>
-        <w:rPr>
-          <w:rFonts w:ascii="Times New Roman" w:hAnsi="Times New Roman" w:cs="Times New Roman"/>
-          <w:color w:val="000000" w:themeColor="text1"/>
-          <w:sz w:val="24"/>
-          <w:szCs w:val="24"/>
-        </w:rPr>
-        <w:t xml:space="preserve"> </w:t>
-      </w:r>
-      <w:r>
-        <w:rPr>
-          <w:rFonts w:ascii="Times New Roman" w:hAnsi="Times New Roman" w:cs="Times New Roman"/>
-          <w:color w:val="000000" w:themeColor="text1"/>
-          <w:sz w:val="24"/>
-          <w:szCs w:val="24"/>
-        </w:rPr>
-        <w:t xml:space="preserve">da </w:t>
-      </w:r>
-      <w:proofErr w:type="spellStart"/>
-      <w:r>
-        <w:rPr>
-          <w:rFonts w:ascii="Times New Roman" w:hAnsi="Times New Roman" w:cs="Times New Roman"/>
-          <w:color w:val="000000" w:themeColor="text1"/>
-          <w:sz w:val="24"/>
-          <w:szCs w:val="24"/>
-        </w:rPr>
-        <w:t>Telltale</w:t>
-      </w:r>
-      <w:proofErr w:type="spellEnd"/>
-      <w:r>
-        <w:rPr>
-          <w:rFonts w:ascii="Times New Roman" w:hAnsi="Times New Roman" w:cs="Times New Roman"/>
-          <w:color w:val="000000" w:themeColor="text1"/>
-          <w:sz w:val="24"/>
-          <w:szCs w:val="24"/>
-        </w:rPr>
-        <w:t xml:space="preserve"> games series</w:t>
+        <w:t xml:space="preserve">Criação de um site explicativo e interativo sobre The Walking Dead </w:t>
+      </w:r>
+      <w:r>
+        <w:rPr>
+          <w:rFonts w:ascii="Times New Roman" w:hAnsi="Times New Roman" w:cs="Times New Roman"/>
+          <w:color w:val="000000" w:themeColor="text1"/>
+          <w:sz w:val="24"/>
+          <w:szCs w:val="24"/>
+        </w:rPr>
+        <w:t>da Telltale games series</w:t>
       </w:r>
       <w:r>
         <w:rPr>
@@ -2576,7 +1979,43 @@
           <w:sz w:val="24"/>
           <w:szCs w:val="24"/>
         </w:rPr>
-        <w:t xml:space="preserve">interagir e escolher sua temporada de </w:t>
+        <w:t>interagir e escolher s</w:t>
+      </w:r>
+      <w:r>
+        <w:rPr>
+          <w:rFonts w:ascii="Times New Roman" w:hAnsi="Times New Roman" w:cs="Times New Roman"/>
+          <w:color w:val="000000" w:themeColor="text1"/>
+          <w:sz w:val="24"/>
+          <w:szCs w:val="24"/>
+        </w:rPr>
+        <w:t>eu</w:t>
+      </w:r>
+      <w:r>
+        <w:rPr>
+          <w:rFonts w:ascii="Times New Roman" w:hAnsi="Times New Roman" w:cs="Times New Roman"/>
+          <w:color w:val="000000" w:themeColor="text1"/>
+          <w:sz w:val="24"/>
+          <w:szCs w:val="24"/>
+        </w:rPr>
+        <w:t xml:space="preserve"> </w:t>
+      </w:r>
+      <w:r>
+        <w:rPr>
+          <w:rFonts w:ascii="Times New Roman" w:hAnsi="Times New Roman" w:cs="Times New Roman"/>
+          <w:color w:val="000000" w:themeColor="text1"/>
+          <w:sz w:val="24"/>
+          <w:szCs w:val="24"/>
+        </w:rPr>
+        <w:t>protagonista</w:t>
+      </w:r>
+      <w:r>
+        <w:rPr>
+          <w:rFonts w:ascii="Times New Roman" w:hAnsi="Times New Roman" w:cs="Times New Roman"/>
+          <w:color w:val="000000" w:themeColor="text1"/>
+          <w:sz w:val="24"/>
+          <w:szCs w:val="24"/>
+        </w:rPr>
+        <w:t xml:space="preserve"> de </w:t>
       </w:r>
       <w:r>
         <w:rPr>
@@ -2596,7 +2035,6 @@
         </w:rPr>
         <w:t xml:space="preserve">he </w:t>
       </w:r>
-      <w:proofErr w:type="spellStart"/>
       <w:r>
         <w:rPr>
           <w:rFonts w:ascii="Times New Roman" w:hAnsi="Times New Roman" w:cs="Times New Roman"/>
@@ -2613,19 +2051,8 @@
           <w:sz w:val="24"/>
           <w:szCs w:val="24"/>
         </w:rPr>
-        <w:t>alking</w:t>
-      </w:r>
-      <w:proofErr w:type="spellEnd"/>
-      <w:r>
-        <w:rPr>
-          <w:rFonts w:ascii="Times New Roman" w:hAnsi="Times New Roman" w:cs="Times New Roman"/>
-          <w:color w:val="000000" w:themeColor="text1"/>
-          <w:sz w:val="24"/>
-          <w:szCs w:val="24"/>
-        </w:rPr>
-        <w:t xml:space="preserve"> </w:t>
-      </w:r>
-      <w:proofErr w:type="spellStart"/>
+        <w:t xml:space="preserve">alking </w:t>
+      </w:r>
       <w:r>
         <w:rPr>
           <w:rFonts w:ascii="Times New Roman" w:hAnsi="Times New Roman" w:cs="Times New Roman"/>
@@ -2644,15 +2071,23 @@
         </w:rPr>
         <w:t>ead</w:t>
       </w:r>
-      <w:proofErr w:type="spellEnd"/>
-      <w:r>
-        <w:rPr>
-          <w:rFonts w:ascii="Times New Roman" w:hAnsi="Times New Roman" w:cs="Times New Roman"/>
-          <w:color w:val="000000" w:themeColor="text1"/>
-          <w:sz w:val="24"/>
-          <w:szCs w:val="24"/>
-        </w:rPr>
-        <w:t xml:space="preserve"> preferida</w:t>
+      <w:r>
+        <w:rPr>
+          <w:rFonts w:ascii="Times New Roman" w:hAnsi="Times New Roman" w:cs="Times New Roman"/>
+          <w:color w:val="000000" w:themeColor="text1"/>
+          <w:sz w:val="24"/>
+          <w:szCs w:val="24"/>
+        </w:rPr>
+        <w:t xml:space="preserve"> game </w:t>
+      </w:r>
+      <w:r>
+        <w:rPr>
+          <w:rFonts w:ascii="Times New Roman" w:hAnsi="Times New Roman" w:cs="Times New Roman"/>
+          <w:color w:val="000000" w:themeColor="text1"/>
+          <w:sz w:val="24"/>
+          <w:szCs w:val="24"/>
+        </w:rPr>
+        <w:t>preferida</w:t>
       </w:r>
       <w:r>
         <w:rPr>
@@ -2722,16 +2157,43 @@
           <w:sz w:val="24"/>
           <w:szCs w:val="24"/>
         </w:rPr>
-        <w:t xml:space="preserve"> cards das temporadas</w:t>
-      </w:r>
-      <w:r>
-        <w:rPr>
-          <w:rFonts w:ascii="Times New Roman" w:hAnsi="Times New Roman" w:cs="Times New Roman"/>
-          <w:color w:val="000000" w:themeColor="text1"/>
-          <w:sz w:val="24"/>
-          <w:szCs w:val="24"/>
-        </w:rPr>
-        <w:t xml:space="preserve">. </w:t>
+        <w:t xml:space="preserve"> cards d</w:t>
+      </w:r>
+      <w:r>
+        <w:rPr>
+          <w:rFonts w:ascii="Times New Roman" w:hAnsi="Times New Roman" w:cs="Times New Roman"/>
+          <w:color w:val="000000" w:themeColor="text1"/>
+          <w:sz w:val="24"/>
+          <w:szCs w:val="24"/>
+        </w:rPr>
+        <w:t>os</w:t>
+      </w:r>
+      <w:r>
+        <w:rPr>
+          <w:rFonts w:ascii="Times New Roman" w:hAnsi="Times New Roman" w:cs="Times New Roman"/>
+          <w:color w:val="000000" w:themeColor="text1"/>
+          <w:sz w:val="24"/>
+          <w:szCs w:val="24"/>
+        </w:rPr>
+        <w:t xml:space="preserve"> </w:t>
+      </w:r>
+      <w:r>
+        <w:rPr>
+          <w:rFonts w:ascii="Times New Roman" w:hAnsi="Times New Roman" w:cs="Times New Roman"/>
+          <w:color w:val="000000" w:themeColor="text1"/>
+          <w:sz w:val="24"/>
+          <w:szCs w:val="24"/>
+        </w:rPr>
+        <w:t>personagens</w:t>
+      </w:r>
+      <w:r>
+        <w:rPr>
+          <w:rFonts w:ascii="Times New Roman" w:hAnsi="Times New Roman" w:cs="Times New Roman"/>
+          <w:color w:val="000000" w:themeColor="text1"/>
+          <w:sz w:val="24"/>
+          <w:szCs w:val="24"/>
+        </w:rPr>
+        <w:t xml:space="preserve"> </w:t>
       </w:r>
     </w:p>
     <w:p>
@@ -3398,15 +2860,7 @@
         </w:numPr>
       </w:pPr>
       <w:r>
-        <w:t xml:space="preserve">O usuário precisa de internet de no mínimo 10 </w:t>
-      </w:r>
-      <w:proofErr w:type="spellStart"/>
-      <w:r>
-        <w:t>mb</w:t>
-      </w:r>
-      <w:proofErr w:type="spellEnd"/>
-      <w:r>
-        <w:t xml:space="preserve"> para acessar o site.</w:t>
+        <w:t>O usuário precisa de internet de no mínimo 10 mb para acessar o site.</w:t>
       </w:r>
     </w:p>
     <w:p>
@@ -3654,13 +3108,8 @@
         <w:t xml:space="preserve"> u</w:t>
       </w:r>
       <w:r>
-        <w:t xml:space="preserve">nidades de Monster </w:t>
-      </w:r>
-      <w:proofErr w:type="spellStart"/>
-      <w:r>
-        <w:t>energy</w:t>
-      </w:r>
-      <w:proofErr w:type="spellEnd"/>
+        <w:t>nidades de Monster energy</w:t>
+      </w:r>
     </w:p>
     <w:p/>
     <w:p>
@@ -6129,25 +5578,6 @@
 </file>
 
 <file path=customXml/item2.xml><?xml version="1.0" encoding="utf-8"?>
-<?mso-contentType ?>
-<FormTemplates xmlns="http://schemas.microsoft.com/sharepoint/v3/contenttype/forms">
-  <Display>DocumentLibraryForm</Display>
-  <Edit>DocumentLibraryForm</Edit>
-  <New>DocumentLibraryForm</New>
-</FormTemplates>
-</file>
-
-<file path=customXml/item3.xml><?xml version="1.0" encoding="utf-8"?>
-<p:properties xmlns:p="http://schemas.microsoft.com/office/2006/metadata/properties" xmlns:xsi="http://www.w3.org/2001/XMLSchema-instance" xmlns:pc="http://schemas.microsoft.com/office/infopath/2007/PartnerControls">
-  <documentManagement/>
-</p:properties>
-</file>
-
-<file path=customXml/item4.xml><?xml version="1.0" encoding="utf-8"?>
-<b:Sources xmlns:b="http://schemas.openxmlformats.org/officeDocument/2006/bibliography" xmlns="http://schemas.openxmlformats.org/officeDocument/2006/bibliography" SelectedStyle="\APASixthEditionOfficeOnline.xsl" StyleName="APA" Version="6"/>
-</file>
-
-<file path=customXml/item5.xml><?xml version="1.0" encoding="utf-8"?>
 <ct:contentTypeSchema xmlns:ct="http://schemas.microsoft.com/office/2006/metadata/contentType" xmlns:ma="http://schemas.microsoft.com/office/2006/metadata/properties/metaAttributes" ct:_="" ma:_="" ma:contentTypeName="Documento" ma:contentTypeID="0x0101007F8ECE7139958D46ABEDA89D12B90CBF" ma:contentTypeVersion="8" ma:contentTypeDescription="Crie um novo documento." ma:contentTypeScope="" ma:versionID="f7af598ff2112f0c4e16f369cb7c8899">
   <xsd:schema xmlns:xsd="http://www.w3.org/2001/XMLSchema" xmlns:xs="http://www.w3.org/2001/XMLSchema" xmlns:p="http://schemas.microsoft.com/office/2006/metadata/properties" xmlns:ns2="0a53ad5e-08cc-4fba-9df9-747b79db3e02" targetNamespace="http://schemas.microsoft.com/office/2006/metadata/properties" ma:root="true" ma:fieldsID="163bd38cf04bbe8ed73bbfeb3a486819" ns2:_="">
     <xsd:import namespace="0a53ad5e-08cc-4fba-9df9-747b79db3e02"/>
@@ -6317,6 +5747,25 @@
 </ct:contentTypeSchema>
 </file>
 
+<file path=customXml/item3.xml><?xml version="1.0" encoding="utf-8"?>
+<b:Sources xmlns:b="http://schemas.openxmlformats.org/officeDocument/2006/bibliography" xmlns="http://schemas.openxmlformats.org/officeDocument/2006/bibliography" SelectedStyle="\APASixthEditionOfficeOnline.xsl" StyleName="APA" Version="6"/>
+</file>
+
+<file path=customXml/item4.xml><?xml version="1.0" encoding="utf-8"?>
+<p:properties xmlns:p="http://schemas.microsoft.com/office/2006/metadata/properties" xmlns:xsi="http://www.w3.org/2001/XMLSchema-instance" xmlns:pc="http://schemas.microsoft.com/office/infopath/2007/PartnerControls">
+  <documentManagement/>
+</p:properties>
+</file>
+
+<file path=customXml/item5.xml><?xml version="1.0" encoding="utf-8"?>
+<?mso-contentType ?>
+<FormTemplates xmlns="http://schemas.microsoft.com/sharepoint/v3/contenttype/forms">
+  <Display>DocumentLibraryForm</Display>
+  <Edit>DocumentLibraryForm</Edit>
+  <New>DocumentLibraryForm</New>
+</FormTemplates>
+</file>
+
 <file path=customXml/itemProps1.xml><?xml version="1.0" encoding="utf-8"?>
 <ds:datastoreItem xmlns:ds="http://schemas.openxmlformats.org/officeDocument/2006/customXml" ds:itemID="{55AF091B-3C7A-41E3-B477-F2FDAA23CFDA}">
   <ds:schemaRefs>
@@ -6326,31 +5775,6 @@
 </file>
 
 <file path=customXml/itemProps2.xml><?xml version="1.0" encoding="utf-8"?>
-<ds:datastoreItem xmlns:ds="http://schemas.openxmlformats.org/officeDocument/2006/customXml" ds:itemID="{B52C9AD5-4F18-4494-A12B-C11EA8399E21}">
-  <ds:schemaRefs>
-    <ds:schemaRef ds:uri="http://schemas.microsoft.com/sharepoint/v3/contenttype/forms"/>
-  </ds:schemaRefs>
-</ds:datastoreItem>
-</file>
-
-<file path=customXml/itemProps3.xml><?xml version="1.0" encoding="utf-8"?>
-<ds:datastoreItem xmlns:ds="http://schemas.openxmlformats.org/officeDocument/2006/customXml" ds:itemID="{79054B02-B215-46AC-9176-544339E93661}">
-  <ds:schemaRefs>
-    <ds:schemaRef ds:uri="http://schemas.microsoft.com/office/2006/metadata/properties"/>
-    <ds:schemaRef ds:uri="http://schemas.microsoft.com/office/infopath/2007/PartnerControls"/>
-  </ds:schemaRefs>
-</ds:datastoreItem>
-</file>
-
-<file path=customXml/itemProps4.xml><?xml version="1.0" encoding="utf-8"?>
-<ds:datastoreItem xmlns:ds="http://schemas.openxmlformats.org/officeDocument/2006/customXml" ds:itemID="{43C36E59-8586-4352-8310-158AD4E65655}">
-  <ds:schemaRefs>
-    <ds:schemaRef ds:uri="http://schemas.openxmlformats.org/officeDocument/2006/bibliography"/>
-  </ds:schemaRefs>
-</ds:datastoreItem>
-</file>
-
-<file path=customXml/itemProps5.xml><?xml version="1.0" encoding="utf-8"?>
 <ds:datastoreItem xmlns:ds="http://schemas.openxmlformats.org/officeDocument/2006/customXml" ds:itemID="{71D591AE-9F3A-479E-A28E-D4FD343FA2BE}">
   <ds:schemaRefs>
     <ds:schemaRef ds:uri="http://schemas.microsoft.com/office/2006/metadata/contentType"/>
@@ -6366,4 +5790,29 @@
     <ds:schemaRef ds:uri="http://schemas.microsoft.com/internal/obd"/>
   </ds:schemaRefs>
 </ds:datastoreItem>
+</file>
+
+<file path=customXml/itemProps3.xml><?xml version="1.0" encoding="utf-8"?>
+<ds:datastoreItem xmlns:ds="http://schemas.openxmlformats.org/officeDocument/2006/customXml" ds:itemID="{43C36E59-8586-4352-8310-158AD4E65655}">
+  <ds:schemaRefs>
+    <ds:schemaRef ds:uri="http://schemas.openxmlformats.org/officeDocument/2006/bibliography"/>
+  </ds:schemaRefs>
+</ds:datastoreItem>
+</file>
+
+<file path=customXml/itemProps4.xml><?xml version="1.0" encoding="utf-8"?>
+<ds:datastoreItem xmlns:ds="http://schemas.openxmlformats.org/officeDocument/2006/customXml" ds:itemID="{79054B02-B215-46AC-9176-544339E93661}">
+  <ds:schemaRefs>
+    <ds:schemaRef ds:uri="http://schemas.microsoft.com/office/2006/metadata/properties"/>
+    <ds:schemaRef ds:uri="http://schemas.microsoft.com/office/infopath/2007/PartnerControls"/>
+  </ds:schemaRefs>
+</ds:datastoreItem>
+</file>
+
+<file path=customXml/itemProps5.xml><?xml version="1.0" encoding="utf-8"?>
+<ds:datastoreItem xmlns:ds="http://schemas.openxmlformats.org/officeDocument/2006/customXml" ds:itemID="{B52C9AD5-4F18-4494-A12B-C11EA8399E21}">
+  <ds:schemaRefs>
+    <ds:schemaRef ds:uri="http://schemas.microsoft.com/sharepoint/v3/contenttype/forms"/>
+  </ds:schemaRefs>
+</ds:datastoreItem>
 </file>
</xml_diff>